<commit_message>
Basic gui draft 1
</commit_message>
<xml_diff>
--- a/Dissertation.docx
+++ b/Dissertation.docx
@@ -4204,15 +4204,7 @@
         <w:spacing w:line="280" w:lineRule="atLeast"/>
       </w:pPr>
       <w:r>
-        <w:t xml:space="preserve">While travelling over the years in various places </w:t>
-      </w:r>
-      <w:proofErr w:type="gramStart"/>
-      <w:r>
-        <w:t>I’ve</w:t>
-      </w:r>
-      <w:proofErr w:type="gramEnd"/>
-      <w:r>
-        <w:t xml:space="preserve"> found that my lack of knowledge of the area and lack of special awareness to that new area has led to my missing out on various visits and activities. The goal of this app will eliminate all of this while also preserving the sense of adventure that comes along with a holiday. </w:t>
+        <w:t xml:space="preserve">While travelling over the years in various places I’ve found that my lack of knowledge of the area and lack of special awareness to that new area has led to my missing out on various visits and activities. The goal of this app will eliminate all of this while also preserving the sense of adventure that comes along with a holiday. </w:t>
       </w:r>
     </w:p>
     <w:p>
@@ -4246,26 +4238,10 @@
         <w:spacing w:line="280" w:lineRule="atLeast"/>
       </w:pPr>
       <w:r>
-        <w:t xml:space="preserve">Road Trippers has a similar concept, the main difference being that they create curated guides to specific areas, all within the United States, Canada, </w:t>
-      </w:r>
-      <w:proofErr w:type="gramStart"/>
-      <w:r>
-        <w:t>Australia</w:t>
-      </w:r>
-      <w:proofErr w:type="gramEnd"/>
-      <w:r>
-        <w:t xml:space="preserve"> and New Zealand. This style of curation over automation means that users are being suggested the same trips and have a more limited range of options for their trip.</w:t>
-      </w:r>
-      <w:r>
-        <w:t xml:space="preserve"> It is also possible to create personal </w:t>
-      </w:r>
-      <w:proofErr w:type="gramStart"/>
-      <w:r>
-        <w:t>trips</w:t>
-      </w:r>
-      <w:proofErr w:type="gramEnd"/>
-      <w:r>
-        <w:t xml:space="preserve"> but this is not the focus of the app. In my research this functionality is lacking in many ways.</w:t>
+        <w:t>Road Trippers has a similar concept, the main difference being that they create curated guides to specific areas, all within the United States, Canada, Australia and New Zealand. This style of curation over automation means that users are being suggested the same trips and have a more limited range of options for their trip.</w:t>
+      </w:r>
+      <w:r>
+        <w:t xml:space="preserve"> It is also possible to create personal trips but this is not the focus of the app. In my research this functionality is lacking in many ways.</w:t>
       </w:r>
     </w:p>
     <w:p>
@@ -4329,29 +4305,7 @@
           <w:szCs w:val="20"/>
           <w:shd w:val="clear" w:color="auto" w:fill="FFFFFF"/>
         </w:rPr>
-        <w:t xml:space="preserve"> (2010) has an abandoned patent application for a recommender system designed for navigation, which would be </w:t>
-      </w:r>
-      <w:proofErr w:type="gramStart"/>
-      <w:r>
-        <w:rPr>
-          <w:rFonts w:ascii="Arial" w:hAnsi="Arial"/>
-          <w:color w:val="222222"/>
-          <w:sz w:val="20"/>
-          <w:szCs w:val="20"/>
-          <w:shd w:val="clear" w:color="auto" w:fill="FFFFFF"/>
-        </w:rPr>
-        <w:t>similar to</w:t>
-      </w:r>
-      <w:proofErr w:type="gramEnd"/>
-      <w:r>
-        <w:rPr>
-          <w:rFonts w:ascii="Arial" w:hAnsi="Arial"/>
-          <w:color w:val="222222"/>
-          <w:sz w:val="20"/>
-          <w:szCs w:val="20"/>
-          <w:shd w:val="clear" w:color="auto" w:fill="FFFFFF"/>
-        </w:rPr>
-        <w:t xml:space="preserve"> one part of my proposed project. Although it specifies itself based on a property database, rather than looking for open license data.</w:t>
+        <w:t xml:space="preserve"> (2010) has an abandoned patent application for a recommender system designed for navigation, which would be similar to one part of my proposed project. Although it specifies itself based on a property database, rather than looking for open license data.</w:t>
       </w:r>
     </w:p>
     <w:p>
@@ -4407,18 +4361,10 @@
       </w:r>
       <w:proofErr w:type="spellEnd"/>
       <w:r>
-        <w:t xml:space="preserve"> plans. United States patent application US 12/113,911. 2010 Dec </w:t>
-      </w:r>
-      <w:proofErr w:type="gramStart"/>
-      <w:r>
-        <w:t>9.</w:t>
-      </w:r>
-      <w:r>
-        <w:t>means</w:t>
-      </w:r>
-      <w:proofErr w:type="gramEnd"/>
-      <w:r>
-        <w:t xml:space="preserve"> of transportation.</w:t>
+        <w:t xml:space="preserve"> plans. United States patent application US 12/113,911. 2010 Dec 9.</w:t>
+      </w:r>
+      <w:r>
+        <w:t>means of transportation.</w:t>
       </w:r>
     </w:p>
     <w:p>
@@ -4456,9 +4402,9 @@
           <w:szCs w:val="20"/>
           <w:shd w:val="clear" w:color="auto" w:fill="FFFFFF"/>
         </w:rPr>
-        <w:t xml:space="preserve">Discover </w:t>
-      </w:r>
-      <w:proofErr w:type="gramStart"/>
+        <w:t xml:space="preserve">Discover The Best Diners, Scenic Spots, Attractions, Hotels, And Much More With Over A Million Amazing Points Of Interest. Roadtrippers Has Places You Just </w:t>
+      </w:r>
+      <w:proofErr w:type="spellStart"/>
       <w:r>
         <w:rPr>
           <w:rFonts w:ascii="Arial" w:hAnsi="Arial" w:cs="Arial"/>
@@ -4468,9 +4414,9 @@
           <w:szCs w:val="20"/>
           <w:shd w:val="clear" w:color="auto" w:fill="FFFFFF"/>
         </w:rPr>
-        <w:t>The</w:t>
-      </w:r>
-      <w:proofErr w:type="gramEnd"/>
+        <w:t>Won’T</w:t>
+      </w:r>
+      <w:proofErr w:type="spellEnd"/>
       <w:r>
         <w:rPr>
           <w:rFonts w:ascii="Arial" w:hAnsi="Arial" w:cs="Arial"/>
@@ -4480,43 +4426,7 @@
           <w:szCs w:val="20"/>
           <w:shd w:val="clear" w:color="auto" w:fill="FFFFFF"/>
         </w:rPr>
-        <w:t xml:space="preserve"> Best Diners, Scenic Spots, Attractions, Hotels, And Much More With Over A Million Amazing Points Of Interest. Roadtrippers Has Places You Just </w:t>
-      </w:r>
-      <w:proofErr w:type="spellStart"/>
-      <w:r>
-        <w:rPr>
-          <w:rFonts w:ascii="Arial" w:hAnsi="Arial" w:cs="Arial"/>
-          <w:i/>
-          <w:iCs/>
-          <w:sz w:val="20"/>
-          <w:szCs w:val="20"/>
-          <w:shd w:val="clear" w:color="auto" w:fill="FFFFFF"/>
-        </w:rPr>
-        <w:t>Won’T</w:t>
-      </w:r>
-      <w:proofErr w:type="spellEnd"/>
-      <w:r>
-        <w:rPr>
-          <w:rFonts w:ascii="Arial" w:hAnsi="Arial" w:cs="Arial"/>
-          <w:i/>
-          <w:iCs/>
-          <w:sz w:val="20"/>
-          <w:szCs w:val="20"/>
-          <w:shd w:val="clear" w:color="auto" w:fill="FFFFFF"/>
-        </w:rPr>
-        <w:t xml:space="preserve"> Find Anywhere </w:t>
-      </w:r>
-      <w:proofErr w:type="gramStart"/>
-      <w:r>
-        <w:rPr>
-          <w:rFonts w:ascii="Arial" w:hAnsi="Arial" w:cs="Arial"/>
-          <w:i/>
-          <w:iCs/>
-          <w:sz w:val="20"/>
-          <w:szCs w:val="20"/>
-          <w:shd w:val="clear" w:color="auto" w:fill="FFFFFF"/>
-        </w:rPr>
-        <w:t>Else!</w:t>
+        <w:t xml:space="preserve"> Find Anywhere Else!</w:t>
       </w:r>
       <w:r>
         <w:rPr>
@@ -4525,17 +4435,7 @@
           <w:szCs w:val="20"/>
           <w:shd w:val="clear" w:color="auto" w:fill="FFFFFF"/>
         </w:rPr>
-        <w:t>.</w:t>
-      </w:r>
-      <w:proofErr w:type="gramEnd"/>
-      <w:r>
-        <w:rPr>
-          <w:rFonts w:ascii="Arial" w:hAnsi="Arial" w:cs="Arial"/>
-          <w:sz w:val="20"/>
-          <w:szCs w:val="20"/>
-          <w:shd w:val="clear" w:color="auto" w:fill="FFFFFF"/>
-        </w:rPr>
-        <w:t xml:space="preserve"> [online] Available at: &lt;https://maps.roadtrippers.com/&gt; [Accessed 12 October 2020].</w:t>
+        <w:t>. [online] Available at: &lt;https://maps.roadtrippers.com/&gt; [Accessed 12 October 2020].</w:t>
       </w:r>
     </w:p>
     <w:p>
@@ -4594,11 +4494,7 @@
         <w:t>[ online] Available at: &lt;</w:t>
       </w:r>
       <w:r>
-        <w:t xml:space="preserve"> </w:t>
-      </w:r>
-      <w:proofErr w:type="gramStart"/>
-      <w:r>
-        <w:t>https://www.google.com/travel/</w:t>
+        <w:t xml:space="preserve"> https://www.google.com/travel/</w:t>
       </w:r>
       <w:r>
         <w:rPr>
@@ -4607,17 +4503,7 @@
           <w:szCs w:val="20"/>
           <w:shd w:val="clear" w:color="auto" w:fill="FFFFFF"/>
         </w:rPr>
-        <w:t>[</w:t>
-      </w:r>
-      <w:proofErr w:type="gramEnd"/>
-      <w:r>
-        <w:rPr>
-          <w:rFonts w:ascii="Arial" w:hAnsi="Arial" w:cs="Arial"/>
-          <w:sz w:val="20"/>
-          <w:szCs w:val="20"/>
-          <w:shd w:val="clear" w:color="auto" w:fill="FFFFFF"/>
-        </w:rPr>
-        <w:t>/&gt; [Accessed 12 October 2020].</w:t>
+        <w:t>[/&gt; [Accessed 12 October 2020].</w:t>
       </w:r>
     </w:p>
     <w:p>
@@ -4764,13 +4650,8 @@
           <w:numId w:val="2"/>
         </w:numPr>
       </w:pPr>
-      <w:proofErr w:type="gramStart"/>
-      <w:r>
-        <w:t>Multi user</w:t>
-      </w:r>
-      <w:proofErr w:type="gramEnd"/>
-      <w:r>
-        <w:t xml:space="preserve"> interaction</w:t>
+      <w:r>
+        <w:t>Multi user interaction</w:t>
       </w:r>
     </w:p>
     <w:p>
@@ -4803,15 +4684,7 @@
     <w:p/>
     <w:p>
       <w:r>
-        <w:t xml:space="preserve">The main parts to the system focus on </w:t>
-      </w:r>
-      <w:proofErr w:type="gramStart"/>
-      <w:r>
-        <w:t>UX  design</w:t>
-      </w:r>
-      <w:proofErr w:type="gramEnd"/>
-      <w:r>
-        <w:t xml:space="preserve"> and are based on developing the recommender system that goes along with the application.</w:t>
+        <w:t>The main parts to the system focus on UX  design and are based on developing the recommender system that goes along with the application.</w:t>
       </w:r>
     </w:p>
     <w:p>
@@ -4901,15 +4774,7 @@
         <w:t xml:space="preserve">In this chapter </w:t>
       </w:r>
       <w:r>
-        <w:t xml:space="preserve">multiple projects which relate to this one will be discussed </w:t>
-      </w:r>
-      <w:proofErr w:type="gramStart"/>
-      <w:r>
-        <w:t>in order to</w:t>
-      </w:r>
-      <w:proofErr w:type="gramEnd"/>
-      <w:r>
-        <w:t xml:space="preserve"> gain insight into the reasons for their design choices. This is very useful as we know that each of them went through their own design process and have inherent knowledge baked into the applications.</w:t>
+        <w:t>multiple projects which relate to this one will be discussed in order to gain insight into the reasons for their design choices. This is very useful as we know that each of them went through their own design process and have inherent knowledge baked into the applications.</w:t>
       </w:r>
     </w:p>
     <w:p/>
@@ -5311,15 +5176,7 @@
         <w:t>, with a small explanation for each scoring.</w:t>
       </w:r>
       <w:r>
-        <w:t xml:space="preserve"> </w:t>
-      </w:r>
-      <w:proofErr w:type="gramStart"/>
-      <w:r>
-        <w:t>In order to</w:t>
-      </w:r>
-      <w:proofErr w:type="gramEnd"/>
-      <w:r>
-        <w:t xml:space="preserve"> do </w:t>
+        <w:t xml:space="preserve"> In order to do </w:t>
       </w:r>
       <w:r>
         <w:t>this,</w:t>
@@ -5702,15 +5559,7 @@
         <w:ind w:left="720"/>
       </w:pPr>
       <w:r>
-        <w:t xml:space="preserve">Overall lack of clarity </w:t>
-      </w:r>
-      <w:proofErr w:type="gramStart"/>
-      <w:r>
-        <w:t>in regards to</w:t>
-      </w:r>
-      <w:proofErr w:type="gramEnd"/>
-      <w:r>
-        <w:t xml:space="preserve"> the trips integration to the app.</w:t>
+        <w:t>Overall lack of clarity in regards to the trips integration to the app.</w:t>
       </w:r>
     </w:p>
     <w:p>
@@ -5752,11 +5601,181 @@
       </w:r>
     </w:p>
     <w:p>
+      <w:pPr>
+        <w:rPr>
+          <w:noProof/>
+        </w:rPr>
+      </w:pPr>
       <w:r>
         <w:t>Overall  the separation between the web application and the fact that google maps is supposed to be the mobile frontend to use google trips to be very awkward and made it difficult to use while on real-world trips.</w:t>
       </w:r>
       <w:r>
         <w:br/>
+      </w:r>
+      <w:r>
+        <w:rPr>
+          <w:noProof/>
+        </w:rPr>
+        <w:drawing>
+          <wp:inline distT="0" distB="0" distL="0" distR="0" wp14:anchorId="590EE62A" wp14:editId="2BA0BB0A">
+            <wp:extent cx="5715000" cy="2886075"/>
+            <wp:effectExtent l="0" t="0" r="0" b="9525"/>
+            <wp:docPr id="11" name="Picture 11"/>
+            <wp:cNvGraphicFramePr>
+              <a:graphicFrameLocks xmlns:a="http://schemas.openxmlformats.org/drawingml/2006/main" noChangeAspect="1"/>
+            </wp:cNvGraphicFramePr>
+            <a:graphic xmlns:a="http://schemas.openxmlformats.org/drawingml/2006/main">
+              <a:graphicData uri="http://schemas.openxmlformats.org/drawingml/2006/picture">
+                <pic:pic xmlns:pic="http://schemas.openxmlformats.org/drawingml/2006/picture">
+                  <pic:nvPicPr>
+                    <pic:cNvPr id="0" name="Picture 1"/>
+                    <pic:cNvPicPr>
+                      <a:picLocks noChangeAspect="1" noChangeArrowheads="1"/>
+                    </pic:cNvPicPr>
+                  </pic:nvPicPr>
+                  <pic:blipFill>
+                    <a:blip r:embed="rId11" cstate="print">
+                      <a:extLst>
+                        <a:ext uri="{28A0092B-C50C-407E-A947-70E740481C1C}">
+                          <a14:useLocalDpi xmlns:a14="http://schemas.microsoft.com/office/drawing/2010/main" val="0"/>
+                        </a:ext>
+                      </a:extLst>
+                    </a:blip>
+                    <a:srcRect/>
+                    <a:stretch>
+                      <a:fillRect/>
+                    </a:stretch>
+                  </pic:blipFill>
+                  <pic:spPr bwMode="auto">
+                    <a:xfrm>
+                      <a:off x="0" y="0"/>
+                      <a:ext cx="5715000" cy="2886075"/>
+                    </a:xfrm>
+                    <a:prstGeom prst="rect">
+                      <a:avLst/>
+                    </a:prstGeom>
+                    <a:noFill/>
+                    <a:ln>
+                      <a:noFill/>
+                    </a:ln>
+                  </pic:spPr>
+                </pic:pic>
+              </a:graphicData>
+            </a:graphic>
+          </wp:inline>
+        </w:drawing>
+      </w:r>
+    </w:p>
+    <w:p>
+      <w:r>
+        <w:rPr>
+          <w:noProof/>
+        </w:rPr>
+        <w:lastRenderedPageBreak/>
+        <w:drawing>
+          <wp:inline distT="0" distB="0" distL="0" distR="0" wp14:anchorId="23F93159" wp14:editId="1EC4E43B">
+            <wp:extent cx="5731510" cy="2903838"/>
+            <wp:effectExtent l="0" t="0" r="2540" b="0"/>
+            <wp:docPr id="12" name="Picture 12"/>
+            <wp:cNvGraphicFramePr>
+              <a:graphicFrameLocks xmlns:a="http://schemas.openxmlformats.org/drawingml/2006/main" noChangeAspect="1"/>
+            </wp:cNvGraphicFramePr>
+            <a:graphic xmlns:a="http://schemas.openxmlformats.org/drawingml/2006/main">
+              <a:graphicData uri="http://schemas.openxmlformats.org/drawingml/2006/picture">
+                <pic:pic xmlns:pic="http://schemas.openxmlformats.org/drawingml/2006/picture">
+                  <pic:nvPicPr>
+                    <pic:cNvPr id="0" name="Picture 2"/>
+                    <pic:cNvPicPr>
+                      <a:picLocks noChangeAspect="1" noChangeArrowheads="1"/>
+                    </pic:cNvPicPr>
+                  </pic:nvPicPr>
+                  <pic:blipFill>
+                    <a:blip r:embed="rId12" cstate="print">
+                      <a:extLst>
+                        <a:ext uri="{28A0092B-C50C-407E-A947-70E740481C1C}">
+                          <a14:useLocalDpi xmlns:a14="http://schemas.microsoft.com/office/drawing/2010/main" val="0"/>
+                        </a:ext>
+                      </a:extLst>
+                    </a:blip>
+                    <a:srcRect/>
+                    <a:stretch>
+                      <a:fillRect/>
+                    </a:stretch>
+                  </pic:blipFill>
+                  <pic:spPr bwMode="auto">
+                    <a:xfrm>
+                      <a:off x="0" y="0"/>
+                      <a:ext cx="5731510" cy="2903838"/>
+                    </a:xfrm>
+                    <a:prstGeom prst="rect">
+                      <a:avLst/>
+                    </a:prstGeom>
+                    <a:noFill/>
+                    <a:ln>
+                      <a:noFill/>
+                    </a:ln>
+                  </pic:spPr>
+                </pic:pic>
+              </a:graphicData>
+            </a:graphic>
+          </wp:inline>
+        </w:drawing>
+      </w:r>
+      <w:r>
+        <w:rPr>
+          <w:noProof/>
+        </w:rPr>
+        <w:drawing>
+          <wp:inline distT="0" distB="0" distL="0" distR="0" wp14:anchorId="777E77CF" wp14:editId="39E514E2">
+            <wp:extent cx="1962150" cy="3642360"/>
+            <wp:effectExtent l="0" t="0" r="0" b="0"/>
+            <wp:docPr id="13" name="Picture 13"/>
+            <wp:cNvGraphicFramePr>
+              <a:graphicFrameLocks xmlns:a="http://schemas.openxmlformats.org/drawingml/2006/main" noChangeAspect="1"/>
+            </wp:cNvGraphicFramePr>
+            <a:graphic xmlns:a="http://schemas.openxmlformats.org/drawingml/2006/main">
+              <a:graphicData uri="http://schemas.openxmlformats.org/drawingml/2006/picture">
+                <pic:pic xmlns:pic="http://schemas.openxmlformats.org/drawingml/2006/picture">
+                  <pic:nvPicPr>
+                    <pic:cNvPr id="0" name="Picture 3"/>
+                    <pic:cNvPicPr>
+                      <a:picLocks noChangeAspect="1" noChangeArrowheads="1"/>
+                    </pic:cNvPicPr>
+                  </pic:nvPicPr>
+                  <pic:blipFill rotWithShape="1">
+                    <a:blip r:embed="rId13" cstate="print">
+                      <a:extLst>
+                        <a:ext uri="{28A0092B-C50C-407E-A947-70E740481C1C}">
+                          <a14:useLocalDpi xmlns:a14="http://schemas.microsoft.com/office/drawing/2010/main" val="0"/>
+                        </a:ext>
+                      </a:extLst>
+                    </a:blip>
+                    <a:srcRect t="3979" b="5807"/>
+                    <a:stretch/>
+                  </pic:blipFill>
+                  <pic:spPr bwMode="auto">
+                    <a:xfrm>
+                      <a:off x="0" y="0"/>
+                      <a:ext cx="1972298" cy="3661198"/>
+                    </a:xfrm>
+                    <a:prstGeom prst="rect">
+                      <a:avLst/>
+                    </a:prstGeom>
+                    <a:noFill/>
+                    <a:ln>
+                      <a:noFill/>
+                    </a:ln>
+                    <a:extLst>
+                      <a:ext uri="{53640926-AAD7-44D8-BBD7-CCE9431645EC}">
+                        <a14:shadowObscured xmlns:a14="http://schemas.microsoft.com/office/drawing/2010/main"/>
+                      </a:ext>
+                    </a:extLst>
+                  </pic:spPr>
+                </pic:pic>
+              </a:graphicData>
+            </a:graphic>
+          </wp:inline>
+        </w:drawing>
       </w:r>
     </w:p>
     <w:p>
@@ -5857,15 +5876,11 @@
         <w:t xml:space="preserve"> it</w:t>
       </w:r>
       <w:r>
-        <w:t xml:space="preserve"> was very lacking. While it is possible the app seems to aim at delivering curated trips to the users. Although the user must create an account </w:t>
-      </w:r>
-      <w:proofErr w:type="gramStart"/>
-      <w:r>
-        <w:t>in order to</w:t>
-      </w:r>
-      <w:proofErr w:type="gramEnd"/>
-      <w:r>
-        <w:t xml:space="preserve"> use any of the curated trips.</w:t>
+        <w:t xml:space="preserve"> was very lacking. While it is possible the app seems to aim at </w:t>
+      </w:r>
+      <w:r>
+        <w:lastRenderedPageBreak/>
+        <w:t>delivering curated trips to the users. Although the user must create an account in order to use any of the curated trips.</w:t>
       </w:r>
     </w:p>
     <w:p>
@@ -5934,16 +5949,11 @@
         <w:t>into</w:t>
       </w:r>
       <w:r>
-        <w:t xml:space="preserve"> the </w:t>
-      </w:r>
-      <w:proofErr w:type="gramStart"/>
-      <w:r>
-        <w:t>app</w:t>
+        <w:t xml:space="preserve"> the app</w:t>
       </w:r>
       <w:r>
         <w:t>s</w:t>
       </w:r>
-      <w:proofErr w:type="gramEnd"/>
       <w:r>
         <w:t xml:space="preserve"> work</w:t>
       </w:r>
@@ -5972,7 +5982,6 @@
           <w:b/>
           <w:bCs/>
         </w:rPr>
-        <w:lastRenderedPageBreak/>
         <w:t>Recognition rather than recall</w:t>
       </w:r>
       <w:r>
@@ -6122,16 +6131,11 @@
       <w:r>
         <w:t xml:space="preserve">To summarise </w:t>
       </w:r>
-      <w:proofErr w:type="gramStart"/>
       <w:r>
         <w:t>t</w:t>
       </w:r>
       <w:r>
-        <w:t>he majority of</w:t>
-      </w:r>
-      <w:proofErr w:type="gramEnd"/>
-      <w:r>
-        <w:t xml:space="preserve"> the app to be well laid out and functional. </w:t>
+        <w:t xml:space="preserve">he majority of the app to be well laid out and functional. </w:t>
       </w:r>
       <w:r>
         <w:t>The</w:t>
@@ -6153,6 +6157,7 @@
         <w:rPr>
           <w:noProof/>
         </w:rPr>
+        <w:lastRenderedPageBreak/>
         <w:drawing>
           <wp:inline distT="0" distB="0" distL="0" distR="0" wp14:anchorId="40D2D92E" wp14:editId="657FFA01">
             <wp:extent cx="2540635" cy="4850827"/>
@@ -6171,7 +6176,7 @@
                     </pic:cNvPicPr>
                   </pic:nvPicPr>
                   <pic:blipFill rotWithShape="1">
-                    <a:blip r:embed="rId11" cstate="print">
+                    <a:blip r:embed="rId14" cstate="print">
                       <a:extLst>
                         <a:ext uri="{28A0092B-C50C-407E-A947-70E740481C1C}">
                           <a14:useLocalDpi xmlns:a14="http://schemas.microsoft.com/office/drawing/2010/main" val="0"/>
@@ -6227,7 +6232,7 @@
                     </pic:cNvPicPr>
                   </pic:nvPicPr>
                   <pic:blipFill rotWithShape="1">
-                    <a:blip r:embed="rId12" cstate="print">
+                    <a:blip r:embed="rId15" cstate="print">
                       <a:extLst>
                         <a:ext uri="{28A0092B-C50C-407E-A947-70E740481C1C}">
                           <a14:useLocalDpi xmlns:a14="http://schemas.microsoft.com/office/drawing/2010/main" val="0"/>
@@ -6291,7 +6296,7 @@
                     </pic:cNvPicPr>
                   </pic:nvPicPr>
                   <pic:blipFill rotWithShape="1">
-                    <a:blip r:embed="rId13" cstate="print">
+                    <a:blip r:embed="rId16" cstate="print">
                       <a:extLst>
                         <a:ext uri="{28A0092B-C50C-407E-A947-70E740481C1C}">
                           <a14:useLocalDpi xmlns:a14="http://schemas.microsoft.com/office/drawing/2010/main" val="0"/>
@@ -6347,7 +6352,7 @@
                     </pic:cNvPicPr>
                   </pic:nvPicPr>
                   <pic:blipFill rotWithShape="1">
-                    <a:blip r:embed="rId14" cstate="print">
+                    <a:blip r:embed="rId17" cstate="print">
                       <a:extLst>
                         <a:ext uri="{28A0092B-C50C-407E-A947-70E740481C1C}">
                           <a14:useLocalDpi xmlns:a14="http://schemas.microsoft.com/office/drawing/2010/main" val="0"/>
@@ -6404,7 +6409,7 @@
                     <pic:cNvPicPr/>
                   </pic:nvPicPr>
                   <pic:blipFill>
-                    <a:blip r:embed="rId15"/>
+                    <a:blip r:embed="rId18"/>
                     <a:stretch>
                       <a:fillRect/>
                     </a:stretch>
@@ -6531,15 +6536,7 @@
       </w:pPr>
       <w:r>
         <w:lastRenderedPageBreak/>
-        <w:t xml:space="preserve">Save, </w:t>
-      </w:r>
-      <w:proofErr w:type="gramStart"/>
-      <w:r>
-        <w:t>edit</w:t>
-      </w:r>
-      <w:proofErr w:type="gramEnd"/>
-      <w:r>
-        <w:t xml:space="preserve"> and share trips</w:t>
+        <w:t>Save, edit and share trips</w:t>
       </w:r>
     </w:p>
     <w:p>
@@ -6551,15 +6548,7 @@
         </w:numPr>
       </w:pPr>
       <w:r>
-        <w:t xml:space="preserve">In app documentation (simple </w:t>
-      </w:r>
-      <w:proofErr w:type="gramStart"/>
-      <w:r>
-        <w:t>things)(</w:t>
-      </w:r>
-      <w:proofErr w:type="gramEnd"/>
-      <w:r>
-        <w:t>help section)</w:t>
+        <w:t>In app documentation (simple things)(help section)</w:t>
       </w:r>
     </w:p>
     <w:p>
@@ -6571,15 +6560,7 @@
         </w:numPr>
       </w:pPr>
       <w:r>
-        <w:t xml:space="preserve">^possible </w:t>
-      </w:r>
-      <w:proofErr w:type="gramStart"/>
-      <w:r>
-        <w:t>first time</w:t>
-      </w:r>
-      <w:proofErr w:type="gramEnd"/>
-      <w:r>
-        <w:t xml:space="preserve"> tutorial</w:t>
+        <w:t>^possible first time tutorial</w:t>
       </w:r>
     </w:p>
     <w:p>
@@ -6590,6 +6571,17 @@
           <w:numId w:val="12"/>
         </w:numPr>
       </w:pPr>
+      <w:r>
+        <w:t>Quick access(</w:t>
+      </w:r>
+      <w:proofErr w:type="spellStart"/>
+      <w:r>
+        <w:t>recents</w:t>
+      </w:r>
+      <w:proofErr w:type="spellEnd"/>
+      <w:r>
+        <w:t>)</w:t>
+      </w:r>
     </w:p>
     <w:p>
       <w:r>
@@ -6612,13 +6604,8 @@
       </w:r>
     </w:p>
     <w:p>
-      <w:proofErr w:type="gramStart"/>
-      <w:r>
-        <w:t>Multi user</w:t>
-      </w:r>
-      <w:proofErr w:type="gramEnd"/>
-      <w:r>
-        <w:t xml:space="preserve"> inputs</w:t>
+      <w:r>
+        <w:t>Multi user inputs</w:t>
       </w:r>
       <w:r>
         <w:t>/ user profiles</w:t>
@@ -6682,7 +6669,7 @@
                     <pic:cNvPicPr/>
                   </pic:nvPicPr>
                   <pic:blipFill>
-                    <a:blip r:embed="rId16"/>
+                    <a:blip r:embed="rId19"/>
                     <a:stretch>
                       <a:fillRect/>
                     </a:stretch>
@@ -6742,13 +6729,8 @@
       <w:proofErr w:type="spellEnd"/>
     </w:p>
     <w:p>
-      <w:proofErr w:type="gramStart"/>
-      <w:r>
-        <w:t>In order to</w:t>
-      </w:r>
-      <w:proofErr w:type="gramEnd"/>
-      <w:r>
-        <w:t xml:space="preserve"> perform all of my map related services within my road trip app </w:t>
+      <w:r>
+        <w:t xml:space="preserve">In order to perform all of my map related services within my road trip app </w:t>
       </w:r>
       <w:r>
         <w:t xml:space="preserve">two technologies have been </w:t>
@@ -6805,15 +6787,7 @@
       </w:r>
       <w:proofErr w:type="spellEnd"/>
       <w:r>
-        <w:t xml:space="preserve"> offered over Google was that offline maps </w:t>
-      </w:r>
-      <w:proofErr w:type="gramStart"/>
-      <w:r>
-        <w:t>was</w:t>
-      </w:r>
-      <w:proofErr w:type="gramEnd"/>
-      <w:r>
-        <w:t xml:space="preserve"> available; while not necessarily a reason to choose one over the other is a welcome feature. Both companies offer free usage of the service for very low volume traffic which is perfect for development.</w:t>
+        <w:t xml:space="preserve"> offered over Google was that offline maps was available; while not necessarily a reason to choose one over the other is a welcome feature. Both companies offer free usage of the service for very low volume traffic which is perfect for development.</w:t>
       </w:r>
     </w:p>
     <w:p/>
@@ -6832,32 +6806,62 @@
     </w:p>
     <w:p>
       <w:r>
-        <w:t xml:space="preserve">Ionic is a framework based on angular JS. This means languages like HTML5, CSS and JavaScript are used. It offers   lots of pros like Faster development time, good </w:t>
-      </w:r>
-      <w:proofErr w:type="gramStart"/>
-      <w:r>
-        <w:t>reliability</w:t>
-      </w:r>
-      <w:proofErr w:type="gramEnd"/>
-      <w:r>
-        <w:t xml:space="preserve"> and great design. </w:t>
-      </w:r>
-    </w:p>
-    <w:p>
-      <w:r>
-        <w:t xml:space="preserve">React is a </w:t>
-      </w:r>
-      <w:proofErr w:type="gramStart"/>
-      <w:r>
-        <w:t>frame Work</w:t>
-      </w:r>
-      <w:proofErr w:type="gramEnd"/>
-      <w:r>
-        <w:t xml:space="preserve"> based on JavaScript and is used to build apps natively on both iOS and Android. The developer then uses the same JS codebase to compile each app natively.</w:t>
+        <w:t xml:space="preserve">Ionic is a framework based on angular JS. This means languages like HTML5, CSS and JavaScript are used. It offers   lots of pros like Faster development time, good reliability and great design. </w:t>
+      </w:r>
+    </w:p>
+    <w:p>
+      <w:r>
+        <w:t>React is a frame Work based on JavaScript and is used to build apps natively on both iOS and Android. The developer then uses the same JS codebase to compile each app natively.</w:t>
       </w:r>
     </w:p>
     <w:p/>
-    <w:p/>
+    <w:p>
+      <w:pPr>
+        <w:pStyle w:val="Heading3"/>
+      </w:pPr>
+      <w:proofErr w:type="spellStart"/>
+      <w:r>
+        <w:lastRenderedPageBreak/>
+        <w:t>BootStrap</w:t>
+      </w:r>
+      <w:proofErr w:type="spellEnd"/>
+    </w:p>
+    <w:p>
+      <w:r>
+        <w:t xml:space="preserve">This technology can be used in combination with either of the two above frameworks discussed. This should be able to deliver the consistency needed to fulfil the requirements of the design. </w:t>
+      </w:r>
+      <w:proofErr w:type="spellStart"/>
+      <w:r>
+        <w:t>BootStrap</w:t>
+      </w:r>
+      <w:proofErr w:type="spellEnd"/>
+      <w:r>
+        <w:t xml:space="preserve"> is a CSS Framework to standardise a lot of the design  choices made throughout the application.</w:t>
+      </w:r>
+    </w:p>
+    <w:p>
+      <w:pPr>
+        <w:pStyle w:val="Heading3"/>
+      </w:pPr>
+      <w:proofErr w:type="spellStart"/>
+      <w:r>
+        <w:t>FireBase</w:t>
+      </w:r>
+      <w:proofErr w:type="spellEnd"/>
+    </w:p>
+    <w:p>
+      <w:r>
+        <w:t xml:space="preserve">Due to the current national situation, the </w:t>
+      </w:r>
+      <w:r>
+        <w:t>testing of the application has been limited by lockdown restrictions. To overcome this firebase can be used in conjunction with a calling service to perform usability testing with test users.</w:t>
+      </w:r>
+    </w:p>
+    <w:p>
+      <w:r>
+        <w:t xml:space="preserve">Firebase is a webhosting platform. It is specially designed to host and serve reactive applications via the web. </w:t>
+      </w:r>
+    </w:p>
     <w:p>
       <w:pPr>
         <w:pStyle w:val="Heading2"/>
@@ -6865,16 +6869,7 @@
       <w:bookmarkStart w:id="14" w:name="_Toc21975769"/>
       <w:bookmarkStart w:id="15" w:name="_Toc56161218"/>
       <w:r>
-        <w:lastRenderedPageBreak/>
         <w:t xml:space="preserve">2.4. Other Research </w:t>
-      </w:r>
-      <w:proofErr w:type="gramStart"/>
-      <w:r>
-        <w:t>you’ve</w:t>
-      </w:r>
-      <w:proofErr w:type="gramEnd"/>
-      <w:r>
-        <w:t xml:space="preserve"> done</w:t>
       </w:r>
       <w:bookmarkEnd w:id="14"/>
       <w:bookmarkEnd w:id="15"/>
@@ -6896,15 +6891,7 @@
     </w:p>
     <w:p>
       <w:r>
-        <w:t xml:space="preserve">When choosing between the options available for mobile app development there are </w:t>
-      </w:r>
-      <w:proofErr w:type="gramStart"/>
-      <w:r>
-        <w:t>a number of</w:t>
-      </w:r>
-      <w:proofErr w:type="gramEnd"/>
-      <w:r>
-        <w:t xml:space="preserve"> features that need to be considered. In this section those features along with choices made will be discussed</w:t>
+        <w:t>When choosing between the options available for mobile app development there are a number of features that need to be considered. In this section those features along with choices made will be discussed</w:t>
       </w:r>
     </w:p>
     <w:p>
@@ -6914,15 +6901,7 @@
     </w:p>
     <w:p>
       <w:r>
-        <w:t xml:space="preserve">Native apps are apps which are written specifically for one operating system. This could include iOS or Android. Native apps tend to be simpler and more straightforward </w:t>
-      </w:r>
-      <w:proofErr w:type="gramStart"/>
-      <w:r>
-        <w:t>due to the fact that</w:t>
-      </w:r>
-      <w:proofErr w:type="gramEnd"/>
-      <w:r>
-        <w:t xml:space="preserve"> they need to cater for less variables. A native app has more direct access to a device’s hardware and firmware. This results in more efficient code and faster applications. </w:t>
+        <w:t xml:space="preserve">Native apps are apps which are written specifically for one operating system. This could include iOS or Android. Native apps tend to be simpler and more straightforward due to the fact that they need to cater for less variables. A native app has more direct access to a device’s hardware and firmware. This results in more efficient code and faster applications. </w:t>
       </w:r>
     </w:p>
     <w:p>
@@ -6940,15 +6919,7 @@
       </w:r>
       <w:proofErr w:type="spellEnd"/>
       <w:r>
-        <w:t xml:space="preserve"> upon web technologies. Ranging from JavaScript, typescript, </w:t>
-      </w:r>
-      <w:proofErr w:type="gramStart"/>
-      <w:r>
-        <w:t>html</w:t>
-      </w:r>
-      <w:proofErr w:type="gramEnd"/>
-      <w:r>
-        <w:t xml:space="preserve"> and CSS. The main advantage to doing this is the ability to port the application to almost any device or OS. Development in these languages tend to be faster that in a native app.</w:t>
+        <w:t xml:space="preserve"> upon web technologies. Ranging from JavaScript, typescript, html and CSS. The main advantage to doing this is the ability to port the application to almost any device or OS. Development in these languages tend to be faster that in a native app.</w:t>
       </w:r>
     </w:p>
     <w:p>
@@ -7126,15 +7097,7 @@
         <w:pStyle w:val="BodyA"/>
       </w:pPr>
       <w:r>
-        <w:t xml:space="preserve">Technical Architectures: </w:t>
-      </w:r>
-      <w:proofErr w:type="gramStart"/>
-      <w:r>
-        <w:t>Weka(</w:t>
-      </w:r>
-      <w:proofErr w:type="gramEnd"/>
-      <w:r>
-        <w:t xml:space="preserve">machine Learning), Android, Google Fit Google Maps, </w:t>
+        <w:t xml:space="preserve">Technical Architectures: Weka(machine Learning), Android, Google Fit Google Maps, </w:t>
       </w:r>
       <w:r>
         <w:t>Realm Database</w:t>
@@ -7327,25 +7290,7 @@
           <w:rFonts w:ascii="Arial" w:hAnsi="Arial"/>
           <w:bCs/>
         </w:rPr>
-        <w:t xml:space="preserve"> </w:t>
-      </w:r>
-      <w:proofErr w:type="gramStart"/>
-      <w:r>
-        <w:rPr>
-          <w:rStyle w:val="None"/>
-          <w:rFonts w:ascii="Arial" w:hAnsi="Arial"/>
-          <w:bCs/>
-        </w:rPr>
-        <w:t>3 point</w:t>
-      </w:r>
-      <w:proofErr w:type="gramEnd"/>
-      <w:r>
-        <w:rPr>
-          <w:rStyle w:val="None"/>
-          <w:rFonts w:ascii="Arial" w:hAnsi="Arial"/>
-          <w:bCs/>
-        </w:rPr>
-        <w:t xml:space="preserve"> turn.</w:t>
+        <w:t xml:space="preserve"> 3 point turn.</w:t>
       </w:r>
     </w:p>
     <w:p>
@@ -7389,15 +7334,7 @@
         <w:pStyle w:val="BodyA"/>
       </w:pPr>
       <w:r>
-        <w:t xml:space="preserve">Evaluation: This project </w:t>
-      </w:r>
-      <w:proofErr w:type="gramStart"/>
-      <w:r>
-        <w:t>give</w:t>
-      </w:r>
-      <w:proofErr w:type="gramEnd"/>
-      <w:r>
-        <w:t xml:space="preserve"> a useful application to Driving instructors by adding time saving features, namely documenting financial and business documents and by helping plan lessons by saving specific points on maps for testing driving skills.</w:t>
+        <w:t>Evaluation: This project give a useful application to Driving instructors by adding time saving features, namely documenting financial and business documents and by helping plan lessons by saving specific points on maps for testing driving skills.</w:t>
       </w:r>
     </w:p>
     <w:p>
@@ -7476,7 +7413,14 @@
       <w:bookmarkEnd w:id="22"/>
       <w:bookmarkEnd w:id="23"/>
     </w:p>
-    <w:p/>
+    <w:p>
+      <w:r>
+        <w:t xml:space="preserve">In this section the Design of the system will be broken down into its </w:t>
+      </w:r>
+      <w:r>
+        <w:t xml:space="preserve">stages and explained. Each of the following steps have been taken in order to properly implement a working design that will reduce and streamline the development process. </w:t>
+      </w:r>
+    </w:p>
     <w:p>
       <w:pPr>
         <w:pStyle w:val="Heading2"/>
@@ -7488,6 +7432,11 @@
       </w:r>
       <w:bookmarkEnd w:id="24"/>
       <w:bookmarkEnd w:id="25"/>
+    </w:p>
+    <w:p>
+      <w:r>
+        <w:t>The methodology used throughout the project forms the processes and order they are taken in. By selecting the appropriate design methodology, we can structure our project in such a way that makes sense for our project’s requirements and the circumstances in which the project is being developed. In this case for a final year project on a tight schedule.</w:t>
+      </w:r>
     </w:p>
     <w:p>
       <w:pPr>
@@ -7618,15 +7567,7 @@
         <w:t>Design: </w:t>
       </w:r>
       <w:r>
-        <w:t xml:space="preserve">Now a design spec will be laid and analysed </w:t>
-      </w:r>
-      <w:proofErr w:type="gramStart"/>
-      <w:r>
-        <w:t>in order to</w:t>
-      </w:r>
-      <w:proofErr w:type="gramEnd"/>
-      <w:r>
-        <w:t xml:space="preserve"> see what the final product should look like and what is needed to be done in order to get to that point.</w:t>
+        <w:t>Now a design spec will be laid and analysed in order to see what the final product should look like and what is needed to be done in order to get to that point.</w:t>
       </w:r>
     </w:p>
     <w:p>
@@ -7729,15 +7670,7 @@
         <w:t xml:space="preserve"> on smaller iterative steps with deliverables being expected much sooner.</w:t>
       </w:r>
       <w:r>
-        <w:t xml:space="preserve"> This structure is repeated in </w:t>
-      </w:r>
-      <w:proofErr w:type="gramStart"/>
-      <w:r>
-        <w:t>a number of</w:t>
-      </w:r>
-      <w:proofErr w:type="gramEnd"/>
-      <w:r>
-        <w:t xml:space="preserve"> cycles.</w:t>
+        <w:t xml:space="preserve"> This structure is repeated in a number of cycles.</w:t>
       </w:r>
       <w:r>
         <w:t xml:space="preserve"> This type of approach allows for a lot more testing to be incorporated into the process.</w:t>
@@ -7760,6 +7693,7 @@
         </w:numPr>
       </w:pPr>
       <w:r>
+        <w:lastRenderedPageBreak/>
         <w:t>Plan</w:t>
       </w:r>
     </w:p>
@@ -7823,7 +7757,6 @@
         </w:numPr>
       </w:pPr>
       <w:r>
-        <w:lastRenderedPageBreak/>
         <w:t>Meet</w:t>
       </w:r>
     </w:p>
@@ -7855,7 +7788,7 @@
                     </pic:cNvPicPr>
                   </pic:nvPicPr>
                   <pic:blipFill>
-                    <a:blip r:embed="rId17">
+                    <a:blip r:embed="rId20">
                       <a:extLst>
                         <a:ext uri="{28A0092B-C50C-407E-A947-70E740481C1C}">
                           <a14:useLocalDpi xmlns:a14="http://schemas.microsoft.com/office/drawing/2010/main" val="0"/>
@@ -7969,15 +7902,7 @@
     </w:p>
     <w:p>
       <w:r>
-        <w:t xml:space="preserve">Its cycles </w:t>
-      </w:r>
-      <w:proofErr w:type="gramStart"/>
-      <w:r>
-        <w:t>consists</w:t>
-      </w:r>
-      <w:proofErr w:type="gramEnd"/>
-      <w:r>
-        <w:t xml:space="preserve"> of the following steps</w:t>
+        <w:t>Its cycles consists of the following steps</w:t>
       </w:r>
     </w:p>
     <w:p>
@@ -8037,12 +7962,12 @@
         </w:numPr>
       </w:pPr>
       <w:r>
+        <w:lastRenderedPageBreak/>
         <w:t>Deliver/increment</w:t>
       </w:r>
     </w:p>
     <w:p>
       <w:r>
-        <w:lastRenderedPageBreak/>
         <w:t xml:space="preserve">One problem that arises when considering XP is the pair-programming concept as I will be working the coding myself this will not be possible. </w:t>
       </w:r>
       <w:r>
@@ -8067,7 +7992,7 @@
                     </pic:cNvPicPr>
                   </pic:nvPicPr>
                   <pic:blipFill>
-                    <a:blip r:embed="rId18">
+                    <a:blip r:embed="rId21">
                       <a:extLst>
                         <a:ext uri="{28A0092B-C50C-407E-A947-70E740481C1C}">
                           <a14:useLocalDpi xmlns:a14="http://schemas.microsoft.com/office/drawing/2010/main" val="0"/>
@@ -8125,15 +8050,7 @@
     </w:p>
     <w:p>
       <w:r>
-        <w:t xml:space="preserve">Roles include Product Owner, Scrum </w:t>
-      </w:r>
-      <w:proofErr w:type="gramStart"/>
-      <w:r>
-        <w:t>Master</w:t>
-      </w:r>
-      <w:proofErr w:type="gramEnd"/>
-      <w:r>
-        <w:t xml:space="preserve"> and the development team. The Owner is there to provide updates requirements. The master manages the team and communicated to the Owner and the Team handles all actual development.</w:t>
+        <w:t>Roles include Product Owner, Scrum Master and the development team. The Owner is there to provide updates requirements. The master manages the team and communicated to the Owner and the Team handles all actual development.</w:t>
       </w:r>
     </w:p>
     <w:p>
@@ -8159,7 +8076,7 @@
                     </pic:cNvPicPr>
                   </pic:nvPicPr>
                   <pic:blipFill>
-                    <a:blip r:embed="rId19">
+                    <a:blip r:embed="rId22">
                       <a:extLst>
                         <a:ext uri="{28A0092B-C50C-407E-A947-70E740481C1C}">
                           <a14:useLocalDpi xmlns:a14="http://schemas.microsoft.com/office/drawing/2010/main" val="0"/>
@@ -8195,24 +8112,34 @@
     <w:p/>
     <w:p>
       <w:r>
-        <w:lastRenderedPageBreak/>
-        <w:t xml:space="preserve">When comparing scum to XP </w:t>
-      </w:r>
-      <w:r>
-        <w:t xml:space="preserve">I see </w:t>
-      </w:r>
-      <w:proofErr w:type="spellStart"/>
-      <w:r>
-        <w:t>Xp’s</w:t>
-      </w:r>
-      <w:proofErr w:type="spellEnd"/>
-      <w:r>
-        <w:t xml:space="preserve"> shorter iterations with smaller deliverables to be more suitable to my timeframe</w:t>
+        <w:t xml:space="preserve">Due to the limitations on testing and lack of iterative deliverables the Waterfall model was not chosen for this project. </w:t>
+      </w:r>
+      <w:r>
+        <w:t xml:space="preserve">When comparing </w:t>
+      </w:r>
+      <w:r>
+        <w:t>Scr</w:t>
+      </w:r>
+      <w:r>
+        <w:t xml:space="preserve">um to XP </w:t>
+      </w:r>
+      <w:r>
+        <w:t>I see X</w:t>
+      </w:r>
+      <w:r>
+        <w:t>P</w:t>
+      </w:r>
+      <w:r>
+        <w:t>’s shorter iterations with smaller deliverables to be more suitable to my timeframe</w:t>
       </w:r>
       <w:r>
         <w:t xml:space="preserve"> as it promotes faster and more manageable workloads.</w:t>
       </w:r>
-    </w:p>
+      <w:r>
+        <w:t xml:space="preserve"> Scrum places more focus on a team-based approach while it would be much easier to adapt XP to suit the needs of this project.</w:t>
+      </w:r>
+    </w:p>
+    <w:p/>
     <w:p>
       <w:pPr>
         <w:pStyle w:val="Heading2"/>
@@ -8228,7 +8155,199 @@
     <w:p/>
     <w:p>
       <w:r>
-        <w:t>Include a diagram</w:t>
+        <w:t>Initial paper Wireframes</w:t>
+      </w:r>
+    </w:p>
+    <w:p>
+      <w:pPr>
+        <w:rPr>
+          <w:noProof/>
+        </w:rPr>
+      </w:pPr>
+    </w:p>
+    <w:p>
+      <w:pPr>
+        <w:rPr>
+          <w:noProof/>
+        </w:rPr>
+      </w:pPr>
+      <w:r>
+        <w:rPr>
+          <w:noProof/>
+        </w:rPr>
+        <w:drawing>
+          <wp:inline distT="0" distB="0" distL="0" distR="0" wp14:anchorId="126A03C0" wp14:editId="4FDB1200">
+            <wp:extent cx="4288019" cy="5937925"/>
+            <wp:effectExtent l="0" t="6033" r="0" b="0"/>
+            <wp:docPr id="14" name="Picture 14"/>
+            <wp:cNvGraphicFramePr>
+              <a:graphicFrameLocks xmlns:a="http://schemas.openxmlformats.org/drawingml/2006/main" noChangeAspect="1"/>
+            </wp:cNvGraphicFramePr>
+            <a:graphic xmlns:a="http://schemas.openxmlformats.org/drawingml/2006/main">
+              <a:graphicData uri="http://schemas.openxmlformats.org/drawingml/2006/picture">
+                <pic:pic xmlns:pic="http://schemas.openxmlformats.org/drawingml/2006/picture">
+                  <pic:nvPicPr>
+                    <pic:cNvPr id="0" name="Picture 1"/>
+                    <pic:cNvPicPr>
+                      <a:picLocks noChangeAspect="1" noChangeArrowheads="1"/>
+                    </pic:cNvPicPr>
+                  </pic:nvPicPr>
+                  <pic:blipFill rotWithShape="1">
+                    <a:blip r:embed="rId23" cstate="print">
+                      <a:extLst>
+                        <a:ext uri="{28A0092B-C50C-407E-A947-70E740481C1C}">
+                          <a14:useLocalDpi xmlns:a14="http://schemas.microsoft.com/office/drawing/2010/main" val="0"/>
+                        </a:ext>
+                      </a:extLst>
+                    </a:blip>
+                    <a:srcRect l="4326" t="7764" r="6790"/>
+                    <a:stretch/>
+                  </pic:blipFill>
+                  <pic:spPr bwMode="auto">
+                    <a:xfrm rot="16200000">
+                      <a:off x="0" y="0"/>
+                      <a:ext cx="4321753" cy="5984639"/>
+                    </a:xfrm>
+                    <a:prstGeom prst="rect">
+                      <a:avLst/>
+                    </a:prstGeom>
+                    <a:noFill/>
+                    <a:ln>
+                      <a:noFill/>
+                    </a:ln>
+                    <a:extLst>
+                      <a:ext uri="{53640926-AAD7-44D8-BBD7-CCE9431645EC}">
+                        <a14:shadowObscured xmlns:a14="http://schemas.microsoft.com/office/drawing/2010/main"/>
+                      </a:ext>
+                    </a:extLst>
+                  </pic:spPr>
+                </pic:pic>
+              </a:graphicData>
+            </a:graphic>
+          </wp:inline>
+        </w:drawing>
+      </w:r>
+    </w:p>
+    <w:p>
+      <w:pPr>
+        <w:rPr>
+          <w:noProof/>
+        </w:rPr>
+      </w:pPr>
+      <w:r>
+        <w:rPr>
+          <w:noProof/>
+        </w:rPr>
+        <w:lastRenderedPageBreak/>
+        <w:drawing>
+          <wp:inline distT="0" distB="0" distL="0" distR="0" wp14:anchorId="1FE6BB9A" wp14:editId="47D05927">
+            <wp:extent cx="3970558" cy="5811115"/>
+            <wp:effectExtent l="0" t="6033" r="5398" b="5397"/>
+            <wp:docPr id="15" name="Picture 15"/>
+            <wp:cNvGraphicFramePr>
+              <a:graphicFrameLocks xmlns:a="http://schemas.openxmlformats.org/drawingml/2006/main" noChangeAspect="1"/>
+            </wp:cNvGraphicFramePr>
+            <a:graphic xmlns:a="http://schemas.openxmlformats.org/drawingml/2006/main">
+              <a:graphicData uri="http://schemas.openxmlformats.org/drawingml/2006/picture">
+                <pic:pic xmlns:pic="http://schemas.openxmlformats.org/drawingml/2006/picture">
+                  <pic:nvPicPr>
+                    <pic:cNvPr id="0" name="Picture 2"/>
+                    <pic:cNvPicPr>
+                      <a:picLocks noChangeAspect="1" noChangeArrowheads="1"/>
+                    </pic:cNvPicPr>
+                  </pic:nvPicPr>
+                  <pic:blipFill rotWithShape="1">
+                    <a:blip r:embed="rId24" cstate="print">
+                      <a:extLst>
+                        <a:ext uri="{28A0092B-C50C-407E-A947-70E740481C1C}">
+                          <a14:useLocalDpi xmlns:a14="http://schemas.microsoft.com/office/drawing/2010/main" val="0"/>
+                        </a:ext>
+                      </a:extLst>
+                    </a:blip>
+                    <a:srcRect l="7653" t="2369" r="3327"/>
+                    <a:stretch/>
+                  </pic:blipFill>
+                  <pic:spPr bwMode="auto">
+                    <a:xfrm rot="16200000">
+                      <a:off x="0" y="0"/>
+                      <a:ext cx="3982234" cy="5828203"/>
+                    </a:xfrm>
+                    <a:prstGeom prst="rect">
+                      <a:avLst/>
+                    </a:prstGeom>
+                    <a:noFill/>
+                    <a:ln>
+                      <a:noFill/>
+                    </a:ln>
+                    <a:extLst>
+                      <a:ext uri="{53640926-AAD7-44D8-BBD7-CCE9431645EC}">
+                        <a14:shadowObscured xmlns:a14="http://schemas.microsoft.com/office/drawing/2010/main"/>
+                      </a:ext>
+                    </a:extLst>
+                  </pic:spPr>
+                </pic:pic>
+              </a:graphicData>
+            </a:graphic>
+          </wp:inline>
+        </w:drawing>
+      </w:r>
+    </w:p>
+    <w:p>
+      <w:r>
+        <w:rPr>
+          <w:noProof/>
+        </w:rPr>
+        <w:drawing>
+          <wp:inline distT="0" distB="0" distL="0" distR="0" wp14:anchorId="2EC1CDCD" wp14:editId="5C60AE9C">
+            <wp:extent cx="4021770" cy="2792501"/>
+            <wp:effectExtent l="5080" t="0" r="3175" b="3175"/>
+            <wp:docPr id="16" name="Picture 16"/>
+            <wp:cNvGraphicFramePr>
+              <a:graphicFrameLocks xmlns:a="http://schemas.openxmlformats.org/drawingml/2006/main" noChangeAspect="1"/>
+            </wp:cNvGraphicFramePr>
+            <a:graphic xmlns:a="http://schemas.openxmlformats.org/drawingml/2006/main">
+              <a:graphicData uri="http://schemas.openxmlformats.org/drawingml/2006/picture">
+                <pic:pic xmlns:pic="http://schemas.openxmlformats.org/drawingml/2006/picture">
+                  <pic:nvPicPr>
+                    <pic:cNvPr id="0" name="Picture 3"/>
+                    <pic:cNvPicPr>
+                      <a:picLocks noChangeAspect="1" noChangeArrowheads="1"/>
+                    </pic:cNvPicPr>
+                  </pic:nvPicPr>
+                  <pic:blipFill rotWithShape="1">
+                    <a:blip r:embed="rId25" cstate="print">
+                      <a:extLst>
+                        <a:ext uri="{28A0092B-C50C-407E-A947-70E740481C1C}">
+                          <a14:useLocalDpi xmlns:a14="http://schemas.microsoft.com/office/drawing/2010/main" val="0"/>
+                        </a:ext>
+                      </a:extLst>
+                    </a:blip>
+                    <a:srcRect t="4240" r="5824" b="46758"/>
+                    <a:stretch/>
+                  </pic:blipFill>
+                  <pic:spPr bwMode="auto">
+                    <a:xfrm rot="16200000">
+                      <a:off x="0" y="0"/>
+                      <a:ext cx="4073753" cy="2828595"/>
+                    </a:xfrm>
+                    <a:prstGeom prst="rect">
+                      <a:avLst/>
+                    </a:prstGeom>
+                    <a:noFill/>
+                    <a:ln>
+                      <a:noFill/>
+                    </a:ln>
+                    <a:extLst>
+                      <a:ext uri="{53640926-AAD7-44D8-BBD7-CCE9431645EC}">
+                        <a14:shadowObscured xmlns:a14="http://schemas.microsoft.com/office/drawing/2010/main"/>
+                      </a:ext>
+                    </a:extLst>
+                  </pic:spPr>
+                </pic:pic>
+              </a:graphicData>
+            </a:graphic>
+          </wp:inline>
+        </w:drawing>
       </w:r>
     </w:p>
     <w:p/>
@@ -8239,6 +8358,7 @@
       <w:bookmarkStart w:id="32" w:name="_Toc21975776"/>
       <w:bookmarkStart w:id="33" w:name="_Toc56161230"/>
       <w:r>
+        <w:lastRenderedPageBreak/>
         <w:t>3.4. Front-End</w:t>
       </w:r>
       <w:bookmarkEnd w:id="32"/>

</xml_diff>